<commit_message>
Updated to include Remarks update in Documents form and print layout file
</commit_message>
<xml_diff>
--- a/accounting-other-languages/chinese-accounting/chinese-cas-debug.docx
+++ b/accounting-other-languages/chinese-accounting/chinese-cas-debug.docx
@@ -1282,6 +1282,171 @@
           <w:szCs w:val="28"/>
           <w:lang w:val="x-none"/>
         </w:rPr>
+        <w:t xml:space="preserve">Chinese – Documents – Remarks </w:t>
+      </w:r>
+    </w:p>
+    <w:p>
+      <w:r>
+        <w:t xml:space="preserve">Similar issues as in the Arabic Development.chm is produced in Documents </w:t>
+      </w:r>
+    </w:p>
+    <w:p>
+      <w:r>
+        <w:t>Remarks entered in Chinese, Arabic, etc. convert</w:t>
+      </w:r>
+      <w:r>
+        <w:t>s</w:t>
+      </w:r>
+      <w:r>
+        <w:t xml:space="preserve"> to ???????, etc. </w:t>
+      </w:r>
+    </w:p>
+    <w:p>
+      <w:r>
+        <w:t>Comments prints the Chinese text correctly.</w:t>
+      </w:r>
+    </w:p>
+    <w:p>
+      <w:r>
+        <w:rPr>
+          <w:noProof/>
+        </w:rPr>
+        <w:lastRenderedPageBreak/>
+        <w:drawing>
+          <wp:inline distT="0" distB="0" distL="0" distR="0" wp14:anchorId="1FB2B6C6" wp14:editId="0CF0BC57">
+            <wp:extent cx="6638925" cy="5448300"/>
+            <wp:effectExtent l="0" t="0" r="9525" b="0"/>
+            <wp:docPr id="1199423060" name="Picture 1"/>
+            <wp:cNvGraphicFramePr>
+              <a:graphicFrameLocks xmlns:a="http://schemas.openxmlformats.org/drawingml/2006/main" noChangeAspect="1"/>
+            </wp:cNvGraphicFramePr>
+            <a:graphic xmlns:a="http://schemas.openxmlformats.org/drawingml/2006/main">
+              <a:graphicData uri="http://schemas.openxmlformats.org/drawingml/2006/picture">
+                <pic:pic xmlns:pic="http://schemas.openxmlformats.org/drawingml/2006/picture">
+                  <pic:nvPicPr>
+                    <pic:cNvPr id="0" name="Picture 1"/>
+                    <pic:cNvPicPr>
+                      <a:picLocks noChangeAspect="1" noChangeArrowheads="1"/>
+                    </pic:cNvPicPr>
+                  </pic:nvPicPr>
+                  <pic:blipFill>
+                    <a:blip r:embed="rId6">
+                      <a:extLst>
+                        <a:ext uri="{28A0092B-C50C-407E-A947-70E740481C1C}">
+                          <a14:useLocalDpi xmlns:a14="http://schemas.microsoft.com/office/drawing/2010/main" val="0"/>
+                        </a:ext>
+                      </a:extLst>
+                    </a:blip>
+                    <a:srcRect/>
+                    <a:stretch>
+                      <a:fillRect/>
+                    </a:stretch>
+                  </pic:blipFill>
+                  <pic:spPr bwMode="auto">
+                    <a:xfrm>
+                      <a:off x="0" y="0"/>
+                      <a:ext cx="6638925" cy="5448300"/>
+                    </a:xfrm>
+                    <a:prstGeom prst="rect">
+                      <a:avLst/>
+                    </a:prstGeom>
+                    <a:noFill/>
+                    <a:ln>
+                      <a:noFill/>
+                    </a:ln>
+                  </pic:spPr>
+                </pic:pic>
+              </a:graphicData>
+            </a:graphic>
+          </wp:inline>
+        </w:drawing>
+      </w:r>
+    </w:p>
+    <w:p>
+      <w:r>
+        <w:rPr>
+          <w:noProof/>
+        </w:rPr>
+        <w:lastRenderedPageBreak/>
+        <w:drawing>
+          <wp:inline distT="0" distB="0" distL="0" distR="0" wp14:anchorId="1665C208" wp14:editId="10C253D9">
+            <wp:extent cx="6638925" cy="5200650"/>
+            <wp:effectExtent l="0" t="0" r="9525" b="0"/>
+            <wp:docPr id="1550407161" name="Picture 2"/>
+            <wp:cNvGraphicFramePr>
+              <a:graphicFrameLocks xmlns:a="http://schemas.openxmlformats.org/drawingml/2006/main" noChangeAspect="1"/>
+            </wp:cNvGraphicFramePr>
+            <a:graphic xmlns:a="http://schemas.openxmlformats.org/drawingml/2006/main">
+              <a:graphicData uri="http://schemas.openxmlformats.org/drawingml/2006/picture">
+                <pic:pic xmlns:pic="http://schemas.openxmlformats.org/drawingml/2006/picture">
+                  <pic:nvPicPr>
+                    <pic:cNvPr id="0" name="Picture 2"/>
+                    <pic:cNvPicPr>
+                      <a:picLocks noChangeAspect="1" noChangeArrowheads="1"/>
+                    </pic:cNvPicPr>
+                  </pic:nvPicPr>
+                  <pic:blipFill>
+                    <a:blip r:embed="rId7">
+                      <a:extLst>
+                        <a:ext uri="{28A0092B-C50C-407E-A947-70E740481C1C}">
+                          <a14:useLocalDpi xmlns:a14="http://schemas.microsoft.com/office/drawing/2010/main" val="0"/>
+                        </a:ext>
+                      </a:extLst>
+                    </a:blip>
+                    <a:srcRect/>
+                    <a:stretch>
+                      <a:fillRect/>
+                    </a:stretch>
+                  </pic:blipFill>
+                  <pic:spPr bwMode="auto">
+                    <a:xfrm>
+                      <a:off x="0" y="0"/>
+                      <a:ext cx="6638925" cy="5200650"/>
+                    </a:xfrm>
+                    <a:prstGeom prst="rect">
+                      <a:avLst/>
+                    </a:prstGeom>
+                    <a:noFill/>
+                    <a:ln>
+                      <a:noFill/>
+                    </a:ln>
+                  </pic:spPr>
+                </pic:pic>
+              </a:graphicData>
+            </a:graphic>
+          </wp:inline>
+        </w:drawing>
+      </w:r>
+    </w:p>
+    <w:p/>
+    <w:p>
+      <w:pPr>
+        <w:keepNext/>
+        <w:autoSpaceDE w:val="0"/>
+        <w:autoSpaceDN w:val="0"/>
+        <w:adjustRightInd w:val="0"/>
+        <w:spacing w:before="240" w:after="60" w:line="360" w:lineRule="auto"/>
+        <w:outlineLvl w:val="0"/>
+        <w:rPr>
+          <w:rFonts w:ascii="Segoe UI Black" w:hAnsi="Segoe UI Black" w:cs="Segoe UI Black"/>
+          <w:b/>
+          <w:bCs/>
+          <w:color w:val="000080"/>
+          <w:sz w:val="28"/>
+          <w:szCs w:val="28"/>
+          <w:lang w:val="x-none"/>
+        </w:rPr>
+      </w:pPr>
+      <w:r>
+        <w:rPr>
+          <w:rFonts w:ascii="Segoe UI Black" w:hAnsi="Segoe UI Black" w:cs="Segoe UI Black"/>
+          <w:b/>
+          <w:bCs/>
+          <w:color w:val="000080"/>
+          <w:sz w:val="28"/>
+          <w:szCs w:val="28"/>
+          <w:lang w:val="x-none"/>
+        </w:rPr>
         <w:t>Chinese 4-CAS-GENERIC Set of Books Debug</w:t>
       </w:r>
       <w:bookmarkEnd w:id="0"/>
@@ -1365,59 +1530,37 @@
           <w:lang w:val="x-none"/>
         </w:rPr>
       </w:pPr>
-      <w:proofErr w:type="spellStart"/>
-      <w:r>
-        <w:rPr>
-          <w:rFonts w:ascii="Segoe UI" w:hAnsi="Segoe UI" w:cs="Segoe UI"/>
-          <w:sz w:val="20"/>
-          <w:szCs w:val="20"/>
-          <w:lang w:val="x-none"/>
-        </w:rPr>
-        <w:t>chs</w:t>
-      </w:r>
-      <w:proofErr w:type="spellEnd"/>
-      <w:r>
-        <w:rPr>
-          <w:rFonts w:ascii="Segoe UI" w:hAnsi="Segoe UI" w:cs="Segoe UI"/>
-          <w:sz w:val="20"/>
-          <w:szCs w:val="20"/>
-          <w:lang w:val="x-none"/>
-        </w:rPr>
-        <w:t xml:space="preserve">- Chinese simplified </w:t>
-      </w:r>
-    </w:p>
-    <w:p>
-      <w:pPr>
-        <w:autoSpaceDE w:val="0"/>
-        <w:autoSpaceDN w:val="0"/>
-        <w:adjustRightInd w:val="0"/>
-        <w:spacing w:before="75" w:after="75" w:line="360" w:lineRule="auto"/>
-        <w:rPr>
-          <w:rFonts w:ascii="Segoe UI" w:hAnsi="Segoe UI" w:cs="Segoe UI"/>
-          <w:sz w:val="20"/>
-          <w:szCs w:val="20"/>
-          <w:lang w:val="x-none"/>
-        </w:rPr>
-      </w:pPr>
-      <w:proofErr w:type="spellStart"/>
-      <w:r>
-        <w:rPr>
-          <w:rFonts w:ascii="Segoe UI" w:hAnsi="Segoe UI" w:cs="Segoe UI"/>
-          <w:sz w:val="20"/>
-          <w:szCs w:val="20"/>
-          <w:lang w:val="x-none"/>
-        </w:rPr>
-        <w:t>cht</w:t>
-      </w:r>
-      <w:proofErr w:type="spellEnd"/>
-      <w:r>
-        <w:rPr>
-          <w:rFonts w:ascii="Segoe UI" w:hAnsi="Segoe UI" w:cs="Segoe UI"/>
-          <w:sz w:val="20"/>
-          <w:szCs w:val="20"/>
-          <w:lang w:val="x-none"/>
-        </w:rPr>
-        <w:t xml:space="preserve"> - Chinese traditional </w:t>
+      <w:r>
+        <w:rPr>
+          <w:rFonts w:ascii="Segoe UI" w:hAnsi="Segoe UI" w:cs="Segoe UI"/>
+          <w:sz w:val="20"/>
+          <w:szCs w:val="20"/>
+          <w:lang w:val="x-none"/>
+        </w:rPr>
+        <w:t xml:space="preserve">chs- Chinese simplified </w:t>
+      </w:r>
+    </w:p>
+    <w:p>
+      <w:pPr>
+        <w:autoSpaceDE w:val="0"/>
+        <w:autoSpaceDN w:val="0"/>
+        <w:adjustRightInd w:val="0"/>
+        <w:spacing w:before="75" w:after="75" w:line="360" w:lineRule="auto"/>
+        <w:rPr>
+          <w:rFonts w:ascii="Segoe UI" w:hAnsi="Segoe UI" w:cs="Segoe UI"/>
+          <w:sz w:val="20"/>
+          <w:szCs w:val="20"/>
+          <w:lang w:val="x-none"/>
+        </w:rPr>
+      </w:pPr>
+      <w:r>
+        <w:rPr>
+          <w:rFonts w:ascii="Segoe UI" w:hAnsi="Segoe UI" w:cs="Segoe UI"/>
+          <w:sz w:val="20"/>
+          <w:szCs w:val="20"/>
+          <w:lang w:val="x-none"/>
+        </w:rPr>
+        <w:t xml:space="preserve">cht - Chinese traditional </w:t>
       </w:r>
     </w:p>
     <w:p>
@@ -1425,13 +1568,8 @@
         <w:pStyle w:val="Heading3"/>
       </w:pPr>
       <w:bookmarkStart w:id="3" w:name="_Toc187552646"/>
-      <w:proofErr w:type="spellStart"/>
-      <w:r>
-        <w:t>Innoscript</w:t>
-      </w:r>
-      <w:proofErr w:type="spellEnd"/>
-      <w:r>
-        <w:t xml:space="preserve"> language files:</w:t>
+      <w:r>
+        <w:t>Innoscript language files:</w:t>
       </w:r>
       <w:bookmarkEnd w:id="3"/>
     </w:p>
@@ -1448,41 +1586,29 @@
           <w:lang w:val="x-none"/>
         </w:rPr>
       </w:pPr>
-      <w:proofErr w:type="spellStart"/>
-      <w:r>
-        <w:rPr>
-          <w:rFonts w:ascii="Segoe UI" w:hAnsi="Segoe UI" w:cs="Segoe UI"/>
-          <w:sz w:val="20"/>
-          <w:szCs w:val="20"/>
-          <w:lang w:val="x-none"/>
-        </w:rPr>
-        <w:t>ChineseSimp.isl</w:t>
-      </w:r>
-      <w:proofErr w:type="spellEnd"/>
-      <w:r>
-        <w:rPr>
-          <w:rFonts w:ascii="Segoe UI" w:hAnsi="Segoe UI" w:cs="Segoe UI"/>
-          <w:sz w:val="20"/>
-          <w:szCs w:val="20"/>
-          <w:lang w:val="x-none"/>
-        </w:rPr>
-        <w:t xml:space="preserve"> </w:t>
-      </w:r>
-    </w:p>
-    <w:p>
-      <w:pPr>
-        <w:autoSpaceDE w:val="0"/>
-        <w:autoSpaceDN w:val="0"/>
-        <w:adjustRightInd w:val="0"/>
-        <w:spacing w:before="75" w:after="75" w:line="360" w:lineRule="auto"/>
-        <w:rPr>
-          <w:rFonts w:ascii="Segoe UI" w:hAnsi="Segoe UI" w:cs="Segoe UI"/>
-          <w:sz w:val="20"/>
-          <w:szCs w:val="20"/>
-          <w:lang w:val="x-none"/>
-        </w:rPr>
-      </w:pPr>
-      <w:proofErr w:type="spellStart"/>
+      <w:r>
+        <w:rPr>
+          <w:rFonts w:ascii="Segoe UI" w:hAnsi="Segoe UI" w:cs="Segoe UI"/>
+          <w:sz w:val="20"/>
+          <w:szCs w:val="20"/>
+          <w:lang w:val="x-none"/>
+        </w:rPr>
+        <w:t xml:space="preserve">ChineseSimp.isl </w:t>
+      </w:r>
+    </w:p>
+    <w:p>
+      <w:pPr>
+        <w:autoSpaceDE w:val="0"/>
+        <w:autoSpaceDN w:val="0"/>
+        <w:adjustRightInd w:val="0"/>
+        <w:spacing w:before="75" w:after="75" w:line="360" w:lineRule="auto"/>
+        <w:rPr>
+          <w:rFonts w:ascii="Segoe UI" w:hAnsi="Segoe UI" w:cs="Segoe UI"/>
+          <w:sz w:val="20"/>
+          <w:szCs w:val="20"/>
+          <w:lang w:val="x-none"/>
+        </w:rPr>
+      </w:pPr>
       <w:r>
         <w:rPr>
           <w:rFonts w:ascii="Segoe UI" w:hAnsi="Segoe UI" w:cs="Segoe UI"/>
@@ -1492,89 +1618,28 @@
         </w:rPr>
         <w:t>ChineseTrad.isl</w:t>
       </w:r>
-      <w:proofErr w:type="spellEnd"/>
-    </w:p>
-    <w:p>
-      <w:pPr>
-        <w:autoSpaceDE w:val="0"/>
-        <w:autoSpaceDN w:val="0"/>
-        <w:adjustRightInd w:val="0"/>
-        <w:spacing w:before="75" w:after="75" w:line="360" w:lineRule="auto"/>
-        <w:rPr>
-          <w:rFonts w:ascii="Segoe UI" w:hAnsi="Segoe UI" w:cs="Segoe UI"/>
-          <w:sz w:val="20"/>
-          <w:szCs w:val="20"/>
-          <w:lang w:val="x-none"/>
-        </w:rPr>
-      </w:pPr>
-      <w:r>
-        <w:rPr>
-          <w:rFonts w:ascii="Segoe UI" w:hAnsi="Segoe UI" w:cs="Segoe UI"/>
-          <w:sz w:val="20"/>
-          <w:szCs w:val="20"/>
-          <w:lang w:val="x-none"/>
-        </w:rPr>
-        <w:t xml:space="preserve">Important to select the correct language folder and </w:t>
-      </w:r>
-      <w:proofErr w:type="spellStart"/>
-      <w:r>
-        <w:rPr>
-          <w:rFonts w:ascii="Segoe UI" w:hAnsi="Segoe UI" w:cs="Segoe UI"/>
-          <w:sz w:val="20"/>
-          <w:szCs w:val="20"/>
-          <w:lang w:val="x-none"/>
-        </w:rPr>
-        <w:t>innoScript</w:t>
-      </w:r>
-      <w:proofErr w:type="spellEnd"/>
-      <w:r>
-        <w:rPr>
-          <w:rFonts w:ascii="Segoe UI" w:hAnsi="Segoe UI" w:cs="Segoe UI"/>
-          <w:sz w:val="20"/>
-          <w:szCs w:val="20"/>
-          <w:lang w:val="x-none"/>
-        </w:rPr>
-        <w:t xml:space="preserve"> language files which is </w:t>
-      </w:r>
-      <w:proofErr w:type="spellStart"/>
-      <w:r>
-        <w:rPr>
-          <w:rFonts w:ascii="Segoe UI" w:hAnsi="Segoe UI" w:cs="Segoe UI"/>
-          <w:sz w:val="20"/>
-          <w:szCs w:val="20"/>
-          <w:lang w:val="x-none"/>
-        </w:rPr>
-        <w:t>inline</w:t>
-      </w:r>
-      <w:proofErr w:type="spellEnd"/>
-      <w:r>
-        <w:rPr>
-          <w:rFonts w:ascii="Segoe UI" w:hAnsi="Segoe UI" w:cs="Segoe UI"/>
-          <w:sz w:val="20"/>
-          <w:szCs w:val="20"/>
-          <w:lang w:val="x-none"/>
-        </w:rPr>
-        <w:t xml:space="preserve"> with the </w:t>
-      </w:r>
-      <w:proofErr w:type="spellStart"/>
-      <w:r>
-        <w:rPr>
-          <w:rFonts w:ascii="Segoe UI" w:hAnsi="Segoe UI" w:cs="Segoe UI"/>
-          <w:sz w:val="20"/>
-          <w:szCs w:val="20"/>
-          <w:lang w:val="x-none"/>
-        </w:rPr>
-        <w:t>Chinese.dfm</w:t>
-      </w:r>
-      <w:proofErr w:type="spellEnd"/>
-      <w:r>
-        <w:rPr>
-          <w:rFonts w:ascii="Segoe UI" w:hAnsi="Segoe UI" w:cs="Segoe UI"/>
-          <w:sz w:val="20"/>
-          <w:szCs w:val="20"/>
-          <w:lang w:val="x-none"/>
-        </w:rPr>
-        <w:t xml:space="preserve"> language file. Should it be Chinese simplified or  Chinese traditional. </w:t>
+    </w:p>
+    <w:p>
+      <w:pPr>
+        <w:autoSpaceDE w:val="0"/>
+        <w:autoSpaceDN w:val="0"/>
+        <w:adjustRightInd w:val="0"/>
+        <w:spacing w:before="75" w:after="75" w:line="360" w:lineRule="auto"/>
+        <w:rPr>
+          <w:rFonts w:ascii="Segoe UI" w:hAnsi="Segoe UI" w:cs="Segoe UI"/>
+          <w:sz w:val="20"/>
+          <w:szCs w:val="20"/>
+          <w:lang w:val="x-none"/>
+        </w:rPr>
+      </w:pPr>
+      <w:r>
+        <w:rPr>
+          <w:rFonts w:ascii="Segoe UI" w:hAnsi="Segoe UI" w:cs="Segoe UI"/>
+          <w:sz w:val="20"/>
+          <w:szCs w:val="20"/>
+          <w:lang w:val="x-none"/>
+        </w:rPr>
+        <w:t xml:space="preserve">Important to select the correct language folder and innoScript language files which is inline with the Chinese.dfm language file. Should it be Chinese simplified or  Chinese traditional. </w:t>
       </w:r>
     </w:p>
     <w:p>
@@ -1638,22 +1703,8 @@
         <w:pStyle w:val="Heading2"/>
       </w:pPr>
       <w:bookmarkStart w:id="4" w:name="_Toc187552647"/>
-      <w:proofErr w:type="gramStart"/>
-      <w:r>
-        <w:lastRenderedPageBreak/>
-        <w:t>Language :</w:t>
-      </w:r>
-      <w:proofErr w:type="gramEnd"/>
-      <w:r>
-        <w:t xml:space="preserve"> </w:t>
-      </w:r>
-      <w:proofErr w:type="spellStart"/>
-      <w:r>
-        <w:t>Chinese.dfm</w:t>
-      </w:r>
-      <w:proofErr w:type="spellEnd"/>
-      <w:r>
-        <w:t xml:space="preserve"> - Codepage setting</w:t>
+      <w:r>
+        <w:t>Language : Chinese.dfm - Codepage setting</w:t>
       </w:r>
       <w:bookmarkEnd w:id="4"/>
     </w:p>
@@ -1677,27 +1728,7 @@
           <w:szCs w:val="20"/>
           <w:lang w:val="x-none"/>
         </w:rPr>
-        <w:t xml:space="preserve">Language : </w:t>
-      </w:r>
-      <w:proofErr w:type="spellStart"/>
-      <w:r>
-        <w:rPr>
-          <w:rFonts w:ascii="Segoe UI" w:hAnsi="Segoe UI" w:cs="Segoe UI"/>
-          <w:sz w:val="20"/>
-          <w:szCs w:val="20"/>
-          <w:lang w:val="x-none"/>
-        </w:rPr>
-        <w:t>Chinese.dfm</w:t>
-      </w:r>
-      <w:proofErr w:type="spellEnd"/>
-      <w:r>
-        <w:rPr>
-          <w:rFonts w:ascii="Segoe UI" w:hAnsi="Segoe UI" w:cs="Segoe UI"/>
-          <w:sz w:val="20"/>
-          <w:szCs w:val="20"/>
-          <w:lang w:val="x-none"/>
-        </w:rPr>
-        <w:t xml:space="preserve"> - Codepage - Tools -&gt; Customize Language</w:t>
+        <w:t>Language : Chinese.dfm - Codepage - Tools -&gt; Customize Language</w:t>
       </w:r>
     </w:p>
     <w:p>
@@ -1762,7 +1793,7 @@
                     </pic:cNvPicPr>
                   </pic:nvPicPr>
                   <pic:blipFill>
-                    <a:blip r:embed="rId6">
+                    <a:blip r:embed="rId8">
                       <a:extLst>
                         <a:ext uri="{28A0092B-C50C-407E-A947-70E740481C1C}">
                           <a14:useLocalDpi xmlns:a14="http://schemas.microsoft.com/office/drawing/2010/main" val="0"/>
@@ -2088,7 +2119,7 @@
         </w:rPr>
         <w:t xml:space="preserve">- </w:t>
       </w:r>
-      <w:hyperlink r:id="rId7" w:history="1">
+      <w:hyperlink r:id="rId9" w:history="1">
         <w:r>
           <w:rPr>
             <w:rStyle w:val="Hyperlink"/>
@@ -2120,7 +2151,6 @@
       </w:pPr>
       <w:bookmarkStart w:id="6" w:name="_Toc187552649"/>
       <w:r>
-        <w:lastRenderedPageBreak/>
         <w:t>What is the Codepages for Chinese languages?</w:t>
       </w:r>
       <w:bookmarkEnd w:id="6"/>
@@ -2606,7 +2636,7 @@
                     </pic:cNvPicPr>
                   </pic:nvPicPr>
                   <pic:blipFill>
-                    <a:blip r:embed="rId8">
+                    <a:blip r:embed="rId10">
                       <a:extLst>
                         <a:ext uri="{28A0092B-C50C-407E-A947-70E740481C1C}">
                           <a14:useLocalDpi xmlns:a14="http://schemas.microsoft.com/office/drawing/2010/main" val="0"/>
@@ -2899,27 +2929,7 @@
           <w:szCs w:val="20"/>
           <w:lang w:val="x-none"/>
         </w:rPr>
-        <w:t xml:space="preserve">Currently the VAT in the Chart of Accounts is based on the UK VAT - Standards= </w:t>
-      </w:r>
-      <w:proofErr w:type="spellStart"/>
-      <w:r>
-        <w:rPr>
-          <w:rFonts w:ascii="Segoe UI" w:hAnsi="Segoe UI" w:cs="Segoe UI"/>
-          <w:sz w:val="20"/>
-          <w:szCs w:val="20"/>
-          <w:lang w:val="x-none"/>
-        </w:rPr>
-        <w:t>cgeme</w:t>
-      </w:r>
-      <w:proofErr w:type="spellEnd"/>
-      <w:r>
-        <w:rPr>
-          <w:rFonts w:ascii="Segoe UI" w:hAnsi="Segoe UI" w:cs="Segoe UI"/>
-          <w:sz w:val="20"/>
-          <w:szCs w:val="20"/>
-          <w:lang w:val="x-none"/>
-        </w:rPr>
-        <w:t xml:space="preserve"> reflecting tax percentages of 20%, etc.</w:t>
+        <w:t>Currently the VAT in the Chart of Accounts is based on the UK VAT - Standards= cgeme reflecting tax percentages of 20%, etc.</w:t>
       </w:r>
     </w:p>
     <w:p>
@@ -2997,7 +3007,7 @@
         </w:rPr>
         <w:t xml:space="preserve">See - </w:t>
       </w:r>
-      <w:hyperlink r:id="rId9" w:history="1">
+      <w:hyperlink r:id="rId11" w:history="1">
         <w:r>
           <w:rPr>
             <w:rStyle w:val="Hyperlink"/>
@@ -3074,7 +3084,7 @@
         </w:rPr>
         <w:t xml:space="preserve">See - </w:t>
       </w:r>
-      <w:hyperlink r:id="rId10" w:history="1">
+      <w:hyperlink r:id="rId12" w:history="1">
         <w:r>
           <w:rPr>
             <w:rStyle w:val="Hyperlink"/>
@@ -3166,7 +3176,7 @@
         </w:rPr>
         <w:t xml:space="preserve">See - </w:t>
       </w:r>
-      <w:hyperlink r:id="rId11" w:history="1">
+      <w:hyperlink r:id="rId13" w:history="1">
         <w:r>
           <w:rPr>
             <w:rStyle w:val="Hyperlink"/>
@@ -4216,7 +4226,7 @@
         </w:rPr>
         <w:t xml:space="preserve">See - </w:t>
       </w:r>
-      <w:hyperlink r:id="rId12" w:anchor=":~:text=Strong%20internal%20controls%20that%20restrict,used%20to%20manage%20threats%20more" w:history="1">
+      <w:hyperlink r:id="rId14" w:anchor=":~:text=Strong%20internal%20controls%20that%20restrict,used%20to%20manage%20threats%20more" w:history="1">
         <w:r>
           <w:rPr>
             <w:rStyle w:val="Hyperlink"/>
@@ -4489,7 +4499,7 @@
         </w:rPr>
         <w:t xml:space="preserve">In osFinancials5/TurboCASH5, the context menu on most fields in forms, such as </w:t>
       </w:r>
-      <w:hyperlink r:id="rId13" w:history="1">
+      <w:hyperlink r:id="rId15" w:history="1">
         <w:r>
           <w:rPr>
             <w:rStyle w:val="Hyperlink"/>
@@ -4512,7 +4522,7 @@
         </w:rPr>
         <w:t xml:space="preserve">, </w:t>
       </w:r>
-      <w:hyperlink r:id="rId14" w:history="1">
+      <w:hyperlink r:id="rId16" w:history="1">
         <w:r>
           <w:rPr>
             <w:rStyle w:val="Hyperlink"/>
@@ -4533,7 +4543,7 @@
         </w:rPr>
         <w:t xml:space="preserve">, </w:t>
       </w:r>
-      <w:hyperlink r:id="rId15" w:history="1">
+      <w:hyperlink r:id="rId17" w:history="1">
         <w:r>
           <w:rPr>
             <w:rStyle w:val="Hyperlink"/>
@@ -4574,7 +4584,7 @@
         </w:rPr>
         <w:t xml:space="preserve"> ribbon and </w:t>
       </w:r>
-      <w:hyperlink r:id="rId16" w:history="1">
+      <w:hyperlink r:id="rId18" w:history="1">
         <w:r>
           <w:rPr>
             <w:rStyle w:val="Hyperlink"/>
@@ -4595,7 +4605,7 @@
         </w:rPr>
         <w:t xml:space="preserve">, </w:t>
       </w:r>
-      <w:hyperlink r:id="rId17" w:history="1">
+      <w:hyperlink r:id="rId19" w:history="1">
         <w:r>
           <w:rPr>
             <w:rStyle w:val="Hyperlink"/>
@@ -4676,7 +4686,7 @@
                     </pic:cNvPicPr>
                   </pic:nvPicPr>
                   <pic:blipFill>
-                    <a:blip r:embed="rId18">
+                    <a:blip r:embed="rId20">
                       <a:extLst>
                         <a:ext uri="{28A0092B-C50C-407E-A947-70E740481C1C}">
                           <a14:useLocalDpi xmlns:a14="http://schemas.microsoft.com/office/drawing/2010/main" val="0"/>
@@ -5714,27 +5724,7 @@
           <w:szCs w:val="20"/>
           <w:lang w:val="x-none"/>
         </w:rPr>
-        <w:t xml:space="preserve"> This option is specific to IMEs. It re-</w:t>
-      </w:r>
-      <w:proofErr w:type="spellStart"/>
-      <w:r>
-        <w:rPr>
-          <w:rFonts w:ascii="Segoe UI" w:hAnsi="Segoe UI" w:cs="Segoe UI"/>
-          <w:sz w:val="20"/>
-          <w:szCs w:val="20"/>
-          <w:lang w:val="x-none"/>
-        </w:rPr>
-        <w:t>analyzes</w:t>
-      </w:r>
-      <w:proofErr w:type="spellEnd"/>
-      <w:r>
-        <w:rPr>
-          <w:rFonts w:ascii="Segoe UI" w:hAnsi="Segoe UI" w:cs="Segoe UI"/>
-          <w:sz w:val="20"/>
-          <w:szCs w:val="20"/>
-          <w:lang w:val="x-none"/>
-        </w:rPr>
-        <w:t xml:space="preserve"> the input text and may suggest alternative conversions or corrections.</w:t>
+        <w:t xml:space="preserve"> This option is specific to IMEs. It re-analyzes the input text and may suggest alternative conversions or corrections.</w:t>
       </w:r>
     </w:p>
     <w:p>

</xml_diff>